<commit_message>
complete paper: translate to 3.1
</commit_message>
<xml_diff>
--- a/Files/03Final/附件7：北京工业大学学生申请答辩表.docx
+++ b/Files/03Final/附件7：北京工业大学学生申请答辩表.docx
@@ -1,6 +1,6 @@
 
 <file path=word/document.xml><?xml version="1.0" encoding="utf-8"?>
-<w:document xmlns:wpc="http://schemas.microsoft.com/office/word/2010/wordprocessingCanvas" xmlns:cx="http://schemas.microsoft.com/office/drawing/2014/chartex" xmlns:cx1="http://schemas.microsoft.com/office/drawing/2015/9/8/chartex" xmlns:cx2="http://schemas.microsoft.com/office/drawing/2015/10/21/chartex" xmlns:cx3="http://schemas.microsoft.com/office/drawing/2016/5/9/chartex" xmlns:cx4="http://schemas.microsoft.com/office/drawing/2016/5/10/chartex" xmlns:cx5="http://schemas.microsoft.com/office/drawing/2016/5/11/chartex" xmlns:cx6="http://schemas.microsoft.com/office/drawing/2016/5/12/chartex" xmlns:cx7="http://schemas.microsoft.com/office/drawing/2016/5/13/chartex" xmlns:cx8="http://schemas.microsoft.com/office/drawing/2016/5/14/chartex" xmlns:mc="http://schemas.openxmlformats.org/markup-compatibility/2006" xmlns:aink="http://schemas.microsoft.com/office/drawing/2016/ink" xmlns:am3d="http://schemas.microsoft.com/office/drawing/2017/model3d" xmlns:o="urn:schemas-microsoft-com:office:office" xmlns:r="http://schemas.openxmlformats.org/officeDocument/2006/relationships" xmlns:m="http://schemas.openxmlformats.org/officeDocument/2006/math" xmlns:v="urn:schemas-microsoft-com:vml" xmlns:wp14="http://schemas.microsoft.com/office/word/2010/wordprocessingDrawing" xmlns:wp="http://schemas.openxmlformats.org/drawingml/2006/wordprocessingDrawing" xmlns:w10="urn:schemas-microsoft-com:office:word" xmlns:w="http://schemas.openxmlformats.org/wordprocessingml/2006/main" xmlns:w14="http://schemas.microsoft.com/office/word/2010/wordml" xmlns:w15="http://schemas.microsoft.com/office/word/2012/wordml" xmlns:w16cid="http://schemas.microsoft.com/office/word/2016/wordml/cid" xmlns:w16se="http://schemas.microsoft.com/office/word/2015/wordml/symex" xmlns:wpg="http://schemas.microsoft.com/office/word/2010/wordprocessingGroup" xmlns:wpi="http://schemas.microsoft.com/office/word/2010/wordprocessingInk" xmlns:wne="http://schemas.microsoft.com/office/word/2006/wordml" xmlns:wps="http://schemas.microsoft.com/office/word/2010/wordprocessingShape" mc:Ignorable="w14 w15 w16se w16cid wp14">
+<w:document xmlns:wpc="http://schemas.microsoft.com/office/word/2010/wordprocessingCanvas" xmlns:cx="http://schemas.microsoft.com/office/drawing/2014/chartex" xmlns:cx1="http://schemas.microsoft.com/office/drawing/2015/9/8/chartex" xmlns:mc="http://schemas.openxmlformats.org/markup-compatibility/2006" xmlns:o="urn:schemas-microsoft-com:office:office" xmlns:r="http://schemas.openxmlformats.org/officeDocument/2006/relationships" xmlns:m="http://schemas.openxmlformats.org/officeDocument/2006/math" xmlns:v="urn:schemas-microsoft-com:vml" xmlns:wp14="http://schemas.microsoft.com/office/word/2010/wordprocessingDrawing" xmlns:wp="http://schemas.openxmlformats.org/drawingml/2006/wordprocessingDrawing" xmlns:w10="urn:schemas-microsoft-com:office:word" xmlns:w="http://schemas.openxmlformats.org/wordprocessingml/2006/main" xmlns:w14="http://schemas.microsoft.com/office/word/2010/wordml" xmlns:w15="http://schemas.microsoft.com/office/word/2012/wordml" xmlns:w16se="http://schemas.microsoft.com/office/word/2015/wordml/symex" xmlns:wpg="http://schemas.microsoft.com/office/word/2010/wordprocessingGroup" xmlns:wpi="http://schemas.microsoft.com/office/word/2010/wordprocessingInk" xmlns:wne="http://schemas.microsoft.com/office/word/2006/wordml" xmlns:wps="http://schemas.microsoft.com/office/word/2010/wordprocessingShape" mc:Ignorable="w14 w15 w16se wp14">
   <w:body>
     <w:p>
       <w:pPr>
@@ -126,6 +126,8 @@
                 <w:rFonts w:ascii="宋体" w:hAnsi="宋体"/>
               </w:rPr>
             </w:pPr>
+            <w:bookmarkStart w:id="0" w:name="_GoBack"/>
+            <w:bookmarkEnd w:id="0"/>
           </w:p>
         </w:tc>
       </w:tr>
@@ -878,21 +880,7 @@
               <w:rPr>
                 <w:rFonts w:ascii="宋体" w:hAnsi="宋体" w:hint="eastAsia"/>
               </w:rPr>
-              <w:t>能独立查阅文献和调研；能较好地</w:t>
-            </w:r>
-            <w:proofErr w:type="gramStart"/>
-            <w:r>
-              <w:rPr>
-                <w:rFonts w:ascii="宋体" w:hAnsi="宋体" w:hint="eastAsia"/>
-              </w:rPr>
-              <w:t>作出</w:t>
-            </w:r>
-            <w:proofErr w:type="gramEnd"/>
-            <w:r>
-              <w:rPr>
-                <w:rFonts w:ascii="宋体" w:hAnsi="宋体" w:hint="eastAsia"/>
-              </w:rPr>
-              <w:t>开题报告；有综合、收集和正确利用各种信息及获取新知识的能力。</w:t>
+              <w:t>能独立查阅文献和调研；能较好地作出开题报告；有综合、收集和正确利用各种信息及获取新知识的能力。</w:t>
             </w:r>
           </w:p>
         </w:tc>
@@ -1643,8 +1631,6 @@
         </w:rPr>
         <w:t>20</w:t>
       </w:r>
-      <w:bookmarkStart w:id="0" w:name="_GoBack"/>
-      <w:bookmarkEnd w:id="0"/>
       <w:r>
         <w:rPr>
           <w:rFonts w:ascii="宋体" w:hAnsi="宋体"/>
@@ -1694,7 +1680,13 @@
         <w:t>（需手写）</w:t>
       </w:r>
     </w:p>
-    <w:p/>
+    <w:p>
+      <w:pPr>
+        <w:rPr>
+          <w:rFonts w:hint="eastAsia"/>
+        </w:rPr>
+      </w:pPr>
+    </w:p>
     <w:sectPr>
       <w:pgSz w:w="11906" w:h="16838"/>
       <w:pgMar w:top="1440" w:right="1800" w:bottom="1440" w:left="1800" w:header="851" w:footer="992" w:gutter="0"/>
@@ -1706,7 +1698,7 @@
 </file>
 
 <file path=word/endnotes.xml><?xml version="1.0" encoding="utf-8"?>
-<w:endnotes xmlns:wpc="http://schemas.microsoft.com/office/word/2010/wordprocessingCanvas" xmlns:cx="http://schemas.microsoft.com/office/drawing/2014/chartex" xmlns:cx1="http://schemas.microsoft.com/office/drawing/2015/9/8/chartex" xmlns:cx2="http://schemas.microsoft.com/office/drawing/2015/10/21/chartex" xmlns:cx3="http://schemas.microsoft.com/office/drawing/2016/5/9/chartex" xmlns:cx4="http://schemas.microsoft.com/office/drawing/2016/5/10/chartex" xmlns:cx5="http://schemas.microsoft.com/office/drawing/2016/5/11/chartex" xmlns:cx6="http://schemas.microsoft.com/office/drawing/2016/5/12/chartex" xmlns:cx7="http://schemas.microsoft.com/office/drawing/2016/5/13/chartex" xmlns:cx8="http://schemas.microsoft.com/office/drawing/2016/5/14/chartex" xmlns:mc="http://schemas.openxmlformats.org/markup-compatibility/2006" xmlns:aink="http://schemas.microsoft.com/office/drawing/2016/ink" xmlns:am3d="http://schemas.microsoft.com/office/drawing/2017/model3d" xmlns:o="urn:schemas-microsoft-com:office:office" xmlns:r="http://schemas.openxmlformats.org/officeDocument/2006/relationships" xmlns:m="http://schemas.openxmlformats.org/officeDocument/2006/math" xmlns:v="urn:schemas-microsoft-com:vml" xmlns:wp14="http://schemas.microsoft.com/office/word/2010/wordprocessingDrawing" xmlns:wp="http://schemas.openxmlformats.org/drawingml/2006/wordprocessingDrawing" xmlns:w10="urn:schemas-microsoft-com:office:word" xmlns:w="http://schemas.openxmlformats.org/wordprocessingml/2006/main" xmlns:w14="http://schemas.microsoft.com/office/word/2010/wordml" xmlns:w15="http://schemas.microsoft.com/office/word/2012/wordml" xmlns:w16cid="http://schemas.microsoft.com/office/word/2016/wordml/cid" xmlns:w16se="http://schemas.microsoft.com/office/word/2015/wordml/symex" xmlns:wpg="http://schemas.microsoft.com/office/word/2010/wordprocessingGroup" xmlns:wpi="http://schemas.microsoft.com/office/word/2010/wordprocessingInk" xmlns:wne="http://schemas.microsoft.com/office/word/2006/wordml" xmlns:wps="http://schemas.microsoft.com/office/word/2010/wordprocessingShape" mc:Ignorable="w14 w15 w16se w16cid wp14">
+<w:endnotes xmlns:wpc="http://schemas.microsoft.com/office/word/2010/wordprocessingCanvas" xmlns:cx="http://schemas.microsoft.com/office/drawing/2014/chartex" xmlns:cx1="http://schemas.microsoft.com/office/drawing/2015/9/8/chartex" xmlns:mc="http://schemas.openxmlformats.org/markup-compatibility/2006" xmlns:o="urn:schemas-microsoft-com:office:office" xmlns:r="http://schemas.openxmlformats.org/officeDocument/2006/relationships" xmlns:m="http://schemas.openxmlformats.org/officeDocument/2006/math" xmlns:v="urn:schemas-microsoft-com:vml" xmlns:wp14="http://schemas.microsoft.com/office/word/2010/wordprocessingDrawing" xmlns:wp="http://schemas.openxmlformats.org/drawingml/2006/wordprocessingDrawing" xmlns:w10="urn:schemas-microsoft-com:office:word" xmlns:w="http://schemas.openxmlformats.org/wordprocessingml/2006/main" xmlns:w14="http://schemas.microsoft.com/office/word/2010/wordml" xmlns:w15="http://schemas.microsoft.com/office/word/2012/wordml" xmlns:w16se="http://schemas.microsoft.com/office/word/2015/wordml/symex" xmlns:wpg="http://schemas.microsoft.com/office/word/2010/wordprocessingGroup" xmlns:wpi="http://schemas.microsoft.com/office/word/2010/wordprocessingInk" xmlns:wne="http://schemas.microsoft.com/office/word/2006/wordml" xmlns:wps="http://schemas.microsoft.com/office/word/2010/wordprocessingShape" mc:Ignorable="w14 w15 w16se wp14">
   <w:endnote w:type="separator" w:id="-1">
     <w:p>
       <w:r>
@@ -1725,7 +1717,7 @@
 </file>
 
 <file path=word/footnotes.xml><?xml version="1.0" encoding="utf-8"?>
-<w:footnotes xmlns:wpc="http://schemas.microsoft.com/office/word/2010/wordprocessingCanvas" xmlns:cx="http://schemas.microsoft.com/office/drawing/2014/chartex" xmlns:cx1="http://schemas.microsoft.com/office/drawing/2015/9/8/chartex" xmlns:cx2="http://schemas.microsoft.com/office/drawing/2015/10/21/chartex" xmlns:cx3="http://schemas.microsoft.com/office/drawing/2016/5/9/chartex" xmlns:cx4="http://schemas.microsoft.com/office/drawing/2016/5/10/chartex" xmlns:cx5="http://schemas.microsoft.com/office/drawing/2016/5/11/chartex" xmlns:cx6="http://schemas.microsoft.com/office/drawing/2016/5/12/chartex" xmlns:cx7="http://schemas.microsoft.com/office/drawing/2016/5/13/chartex" xmlns:cx8="http://schemas.microsoft.com/office/drawing/2016/5/14/chartex" xmlns:mc="http://schemas.openxmlformats.org/markup-compatibility/2006" xmlns:aink="http://schemas.microsoft.com/office/drawing/2016/ink" xmlns:am3d="http://schemas.microsoft.com/office/drawing/2017/model3d" xmlns:o="urn:schemas-microsoft-com:office:office" xmlns:r="http://schemas.openxmlformats.org/officeDocument/2006/relationships" xmlns:m="http://schemas.openxmlformats.org/officeDocument/2006/math" xmlns:v="urn:schemas-microsoft-com:vml" xmlns:wp14="http://schemas.microsoft.com/office/word/2010/wordprocessingDrawing" xmlns:wp="http://schemas.openxmlformats.org/drawingml/2006/wordprocessingDrawing" xmlns:w10="urn:schemas-microsoft-com:office:word" xmlns:w="http://schemas.openxmlformats.org/wordprocessingml/2006/main" xmlns:w14="http://schemas.microsoft.com/office/word/2010/wordml" xmlns:w15="http://schemas.microsoft.com/office/word/2012/wordml" xmlns:w16cid="http://schemas.microsoft.com/office/word/2016/wordml/cid" xmlns:w16se="http://schemas.microsoft.com/office/word/2015/wordml/symex" xmlns:wpg="http://schemas.microsoft.com/office/word/2010/wordprocessingGroup" xmlns:wpi="http://schemas.microsoft.com/office/word/2010/wordprocessingInk" xmlns:wne="http://schemas.microsoft.com/office/word/2006/wordml" xmlns:wps="http://schemas.microsoft.com/office/word/2010/wordprocessingShape" mc:Ignorable="w14 w15 w16se w16cid wp14">
+<w:footnotes xmlns:wpc="http://schemas.microsoft.com/office/word/2010/wordprocessingCanvas" xmlns:cx="http://schemas.microsoft.com/office/drawing/2014/chartex" xmlns:cx1="http://schemas.microsoft.com/office/drawing/2015/9/8/chartex" xmlns:mc="http://schemas.openxmlformats.org/markup-compatibility/2006" xmlns:o="urn:schemas-microsoft-com:office:office" xmlns:r="http://schemas.openxmlformats.org/officeDocument/2006/relationships" xmlns:m="http://schemas.openxmlformats.org/officeDocument/2006/math" xmlns:v="urn:schemas-microsoft-com:vml" xmlns:wp14="http://schemas.microsoft.com/office/word/2010/wordprocessingDrawing" xmlns:wp="http://schemas.openxmlformats.org/drawingml/2006/wordprocessingDrawing" xmlns:w10="urn:schemas-microsoft-com:office:word" xmlns:w="http://schemas.openxmlformats.org/wordprocessingml/2006/main" xmlns:w14="http://schemas.microsoft.com/office/word/2010/wordml" xmlns:w15="http://schemas.microsoft.com/office/word/2012/wordml" xmlns:w16se="http://schemas.microsoft.com/office/word/2015/wordml/symex" xmlns:wpg="http://schemas.microsoft.com/office/word/2010/wordprocessingGroup" xmlns:wpi="http://schemas.microsoft.com/office/word/2010/wordprocessingInk" xmlns:wne="http://schemas.microsoft.com/office/word/2006/wordml" xmlns:wps="http://schemas.microsoft.com/office/word/2010/wordprocessingShape" mc:Ignorable="w14 w15 w16se wp14">
   <w:footnote w:type="separator" w:id="-1">
     <w:p>
       <w:r>
@@ -1744,7 +1736,7 @@
 </file>
 
 <file path=word/styles.xml><?xml version="1.0" encoding="utf-8"?>
-<w:styles xmlns:mc="http://schemas.openxmlformats.org/markup-compatibility/2006" xmlns:r="http://schemas.openxmlformats.org/officeDocument/2006/relationships" xmlns:w="http://schemas.openxmlformats.org/wordprocessingml/2006/main" xmlns:w14="http://schemas.microsoft.com/office/word/2010/wordml" xmlns:w15="http://schemas.microsoft.com/office/word/2012/wordml" xmlns:w16cid="http://schemas.microsoft.com/office/word/2016/wordml/cid" xmlns:w16se="http://schemas.microsoft.com/office/word/2015/wordml/symex" mc:Ignorable="w14 w15 w16se w16cid">
+<w:styles xmlns:mc="http://schemas.openxmlformats.org/markup-compatibility/2006" xmlns:r="http://schemas.openxmlformats.org/officeDocument/2006/relationships" xmlns:w="http://schemas.openxmlformats.org/wordprocessingml/2006/main" xmlns:w14="http://schemas.microsoft.com/office/word/2010/wordml" xmlns:w15="http://schemas.microsoft.com/office/word/2012/wordml" xmlns:w16se="http://schemas.microsoft.com/office/word/2015/wordml/symex" mc:Ignorable="w14 w15 w16se">
   <w:docDefaults>
     <w:rPrDefault>
       <w:rPr>
@@ -1757,7 +1749,7 @@
     </w:rPrDefault>
     <w:pPrDefault/>
   </w:docDefaults>
-  <w:latentStyles w:defLockedState="0" w:defUIPriority="99" w:defSemiHidden="0" w:defUnhideWhenUsed="0" w:defQFormat="0" w:count="375">
+  <w:latentStyles w:defLockedState="0" w:defUIPriority="99" w:defSemiHidden="0" w:defUnhideWhenUsed="0" w:defQFormat="0" w:count="371">
     <w:lsdException w:name="Normal" w:uiPriority="0" w:qFormat="1"/>
     <w:lsdException w:name="heading 1" w:uiPriority="9" w:qFormat="1"/>
     <w:lsdException w:name="heading 2" w:semiHidden="1" w:uiPriority="9" w:unhideWhenUsed="1" w:qFormat="1"/>
@@ -2129,10 +2121,6 @@
     <w:lsdException w:name="List Table 5 Dark Accent 6" w:uiPriority="50"/>
     <w:lsdException w:name="List Table 6 Colorful Accent 6" w:uiPriority="51"/>
     <w:lsdException w:name="List Table 7 Colorful Accent 6" w:uiPriority="52"/>
-    <w:lsdException w:name="Mention" w:semiHidden="1" w:unhideWhenUsed="1"/>
-    <w:lsdException w:name="Smart Hyperlink" w:semiHidden="1" w:unhideWhenUsed="1"/>
-    <w:lsdException w:name="Hashtag" w:semiHidden="1" w:unhideWhenUsed="1"/>
-    <w:lsdException w:name="Unresolved Mention" w:semiHidden="1" w:unhideWhenUsed="1"/>
   </w:latentStyles>
   <w:style w:type="paragraph" w:default="1" w:styleId="a">
     <w:name w:val="Normal"/>

</xml_diff>